<commit_message>
texto sabado 12 05
</commit_message>
<xml_diff>
--- a/Textures/Guión Málaga Jam.docx
+++ b/Textures/Guión Málaga Jam.docx
@@ -309,19 +309,7 @@
     <w:p>
       <w:pPr>
         <w:spacing w:after="0" w:line="240" w:lineRule="auto"/>
-        <w:ind w:left="1416" w:firstLine="708"/>
-      </w:pPr>
-    </w:p>
-    <w:p>
-      <w:pPr>
-        <w:spacing w:after="0" w:line="240" w:lineRule="auto"/>
-      </w:pPr>
-      <w:r>
-        <w:t>OU</w:t>
-      </w:r>
-      <w:r>
-        <w:t>IJA</w:t>
-      </w:r>
+      </w:pPr>
       <w:r>
         <w:tab/>
       </w:r>
@@ -391,6 +379,49 @@
       </w:pPr>
       <w:r>
         <w:tab/>
+      </w:r>
+      <w:r>
+        <w:tab/>
+        <w:t xml:space="preserve">Lo mismo ocurre cuando llega junto </w:t>
+      </w:r>
+      <w:r>
+        <w:t xml:space="preserve"> “ángel</w:t>
+      </w:r>
+      <w:r>
+        <w:t>”</w:t>
+      </w:r>
+    </w:p>
+    <w:p>
+      <w:pPr>
+        <w:spacing w:after="0" w:line="240" w:lineRule="auto"/>
+      </w:pPr>
+    </w:p>
+    <w:p>
+      <w:pPr>
+        <w:spacing w:after="0" w:line="240" w:lineRule="auto"/>
+      </w:pPr>
+      <w:r>
+        <w:tab/>
+      </w:r>
+      <w:r>
+        <w:tab/>
+        <w:t>EN LA PLANTA 0</w:t>
+      </w:r>
+    </w:p>
+    <w:p>
+      <w:pPr>
+        <w:spacing w:after="0" w:line="240" w:lineRule="auto"/>
+      </w:pPr>
+    </w:p>
+    <w:p>
+      <w:pPr>
+        <w:spacing w:after="0" w:line="240" w:lineRule="auto"/>
+      </w:pPr>
+      <w:r>
+        <w:t>OUIJA</w:t>
+      </w:r>
+      <w:r>
+        <w:t xml:space="preserve">  </w:t>
       </w:r>
       <w:r>
         <w:t>Mensaje 1</w:t>
@@ -462,15 +493,7 @@
         <w:t>Va</w:t>
       </w:r>
       <w:r>
-        <w:t xml:space="preserve">   #</w:t>
-      </w:r>
-      <w:proofErr w:type="gramStart"/>
-      <w:r>
-        <w:t>@¡</w:t>
-      </w:r>
-      <w:proofErr w:type="gramEnd"/>
-      <w:r>
-        <w:t>”&amp;</w:t>
+        <w:t xml:space="preserve">   #@¡”&amp;</w:t>
       </w:r>
       <w:r>
         <w:t xml:space="preserve">  ¡no me sirves de nada!</w:t>
@@ -483,16 +506,27 @@
         <w:ind w:left="1416"/>
       </w:pPr>
       <w:r>
-        <w:t>Tu sí a nosotros</w:t>
-      </w:r>
-    </w:p>
-    <w:p>
-      <w:pPr>
-        <w:spacing w:after="0" w:line="240" w:lineRule="auto"/>
-      </w:pPr>
-      <w:r>
-        <w:tab/>
-        <w:t>Mensaje 2</w:t>
+        <w:t>Tu a nosotros</w:t>
+      </w:r>
+      <w:r>
+        <w:t>, s</w:t>
+      </w:r>
+      <w:r>
+        <w:t>í</w:t>
+      </w:r>
+    </w:p>
+    <w:p>
+      <w:pPr>
+        <w:spacing w:after="0" w:line="240" w:lineRule="auto"/>
+      </w:pPr>
+      <w:r>
+        <w:t>ÁNGEL</w:t>
+      </w:r>
+      <w:r>
+        <w:t xml:space="preserve"> </w:t>
+      </w:r>
+      <w:r>
+        <w:t>Mensaje 1</w:t>
       </w:r>
     </w:p>
     <w:p>
@@ -505,7 +539,7 @@
         <w:spacing w:after="0" w:line="240" w:lineRule="auto"/>
       </w:pPr>
       <w:r>
-        <w:t>¿Tu otra vez?</w:t>
+        <w:t>¿Quién eres tú?</w:t>
       </w:r>
     </w:p>
     <w:p>
@@ -514,7 +548,10 @@
         <w:ind w:left="1416"/>
       </w:pPr>
       <w:r>
-        <w:t>Te estábamos esperando</w:t>
+        <w:t xml:space="preserve">Estoy </w:t>
+      </w:r>
+      <w:r>
+        <w:t>aquí para ayudarte.</w:t>
       </w:r>
     </w:p>
     <w:p>
@@ -527,7 +564,7 @@
         <w:spacing w:after="0" w:line="240" w:lineRule="auto"/>
       </w:pPr>
       <w:r>
-        <w:t>¿Cómo puedo salir de aquí?</w:t>
+        <w:t>¿Qué hago aquí?</w:t>
       </w:r>
     </w:p>
     <w:p>
@@ -536,19 +573,10 @@
         <w:ind w:left="1416"/>
       </w:pPr>
       <w:r>
-        <w:t>Tal vez muert</w:t>
-      </w:r>
-      <w:r>
-        <w:t>a</w:t>
-      </w:r>
-    </w:p>
-    <w:p>
-      <w:pPr>
-        <w:spacing w:after="0" w:line="240" w:lineRule="auto"/>
-      </w:pPr>
-      <w:r>
-        <w:tab/>
-        <w:t>Mensaje 3</w:t>
+        <w:t>Lo lamento</w:t>
+      </w:r>
+      <w:r>
+        <w:t>… no entiendo tu pregunta.</w:t>
       </w:r>
     </w:p>
     <w:p>
@@ -561,7 +589,7 @@
         <w:spacing w:after="0" w:line="240" w:lineRule="auto"/>
       </w:pPr>
       <w:r>
-        <w:t>¡¡¡Quiero salir de aquí!!!</w:t>
+        <w:t>¿Tampoco tu piensas ayudarme?</w:t>
       </w:r>
     </w:p>
     <w:p>
@@ -569,8 +597,38 @@
         <w:spacing w:after="0" w:line="240" w:lineRule="auto"/>
         <w:ind w:left="1416"/>
       </w:pPr>
-      <w:r>
-        <w:t>Estás a salvo donde estás</w:t>
+      <w:proofErr w:type="spellStart"/>
+      <w:r>
+        <w:t>Sorry</w:t>
+      </w:r>
+      <w:proofErr w:type="spellEnd"/>
+      <w:r>
+        <w:t xml:space="preserve">. </w:t>
+      </w:r>
+      <w:r>
+        <w:t xml:space="preserve">Sigo sin </w:t>
+      </w:r>
+      <w:proofErr w:type="spellStart"/>
+      <w:r>
+        <w:t>enterderte</w:t>
+      </w:r>
+      <w:proofErr w:type="spellEnd"/>
+      <w:r>
+        <w:t>. Define “ayudar”.</w:t>
+      </w:r>
+    </w:p>
+    <w:p>
+      <w:pPr>
+        <w:spacing w:after="0" w:line="240" w:lineRule="auto"/>
+      </w:pPr>
+      <w:r>
+        <w:t>OUIJA</w:t>
+      </w:r>
+      <w:r>
+        <w:t xml:space="preserve"> </w:t>
+      </w:r>
+      <w:r>
+        <w:t>Mensaje 2</w:t>
       </w:r>
     </w:p>
     <w:p>
@@ -583,16 +641,7 @@
         <w:spacing w:after="0" w:line="240" w:lineRule="auto"/>
       </w:pPr>
       <w:r>
-        <w:t xml:space="preserve">Aquí </w:t>
-      </w:r>
-      <w:r>
-        <w:t xml:space="preserve">hay sólo </w:t>
-      </w:r>
-      <w:r>
-        <w:t xml:space="preserve">soledad y </w:t>
-      </w:r>
-      <w:r>
-        <w:t>muerte</w:t>
+        <w:t>¿Tu otra vez?</w:t>
       </w:r>
     </w:p>
     <w:p>
@@ -601,19 +650,7 @@
         <w:ind w:left="1416"/>
       </w:pPr>
       <w:r>
-        <w:t>Te preocupas demasiado</w:t>
-      </w:r>
-      <w:r>
-        <w:t xml:space="preserve"> </w:t>
-      </w:r>
-    </w:p>
-    <w:p>
-      <w:pPr>
-        <w:spacing w:after="0" w:line="240" w:lineRule="auto"/>
-      </w:pPr>
-      <w:r>
-        <w:tab/>
-        <w:t>Mensaje 4</w:t>
+        <w:t>Te estábamos esperando</w:t>
       </w:r>
     </w:p>
     <w:p>
@@ -626,16 +663,7 @@
         <w:spacing w:after="0" w:line="240" w:lineRule="auto"/>
       </w:pPr>
       <w:r>
-        <w:t>¿</w:t>
-      </w:r>
-      <w:r>
-        <w:t>Aquí, l</w:t>
-      </w:r>
-      <w:r>
-        <w:t xml:space="preserve">a oscuridad </w:t>
-      </w:r>
-      <w:r>
-        <w:t>mata?</w:t>
+        <w:t>¿Cómo puedo salir de aquí?</w:t>
       </w:r>
     </w:p>
     <w:p>
@@ -644,7 +672,21 @@
         <w:ind w:left="1416"/>
       </w:pPr>
       <w:r>
-        <w:t>Debes apreciar la oscuridad</w:t>
+        <w:t>Tal vez muert</w:t>
+      </w:r>
+      <w:r>
+        <w:t>a</w:t>
+      </w:r>
+      <w:r>
+        <w:t>, pero tu aún no lo sabes.</w:t>
+      </w:r>
+    </w:p>
+    <w:p>
+      <w:pPr>
+        <w:spacing w:after="0" w:line="240" w:lineRule="auto"/>
+      </w:pPr>
+      <w:r>
+        <w:t>ÁNGEL Mensaje 2</w:t>
       </w:r>
     </w:p>
     <w:p>
@@ -657,7 +699,7 @@
         <w:spacing w:after="0" w:line="240" w:lineRule="auto"/>
       </w:pPr>
       <w:r>
-        <w:t>¡¡¡La odio!!!</w:t>
+        <w:t>Me estoy volviendo loca</w:t>
       </w:r>
     </w:p>
     <w:p>
@@ -666,19 +708,10 @@
         <w:ind w:left="1416"/>
       </w:pPr>
       <w:r>
-        <w:t>Pero ella te am</w:t>
-      </w:r>
-      <w:r>
-        <w:t>a</w:t>
-      </w:r>
-    </w:p>
-    <w:p>
-      <w:pPr>
-        <w:spacing w:after="0" w:line="240" w:lineRule="auto"/>
-      </w:pPr>
-      <w:r>
-        <w:tab/>
-        <w:t>Mensaje 5</w:t>
+        <w:t xml:space="preserve">Entiendo. </w:t>
+      </w:r>
+      <w:r>
+        <w:t>¿Puedes aclarar lo que te preocupa?</w:t>
       </w:r>
     </w:p>
     <w:p>
@@ -691,7 +724,7 @@
         <w:spacing w:after="0" w:line="240" w:lineRule="auto"/>
       </w:pPr>
       <w:r>
-        <w:t>No sé por qué hablo contigo</w:t>
+        <w:t>Quiero salir de aquí. Y ni esa maldita Ouija ni tu me sois de ayuda.</w:t>
       </w:r>
     </w:p>
     <w:p>
@@ -700,7 +733,22 @@
         <w:ind w:left="1416"/>
       </w:pPr>
       <w:r>
-        <w:t>Nos necesitas</w:t>
+        <w:t xml:space="preserve">Aquí estamos solos tu y yo. </w:t>
+      </w:r>
+      <w:r>
+        <w:t>No sé quién es “Ouija”.</w:t>
+      </w:r>
+    </w:p>
+    <w:p>
+      <w:pPr>
+        <w:spacing w:after="0" w:line="240" w:lineRule="auto"/>
+      </w:pPr>
+      <w:r>
+        <w:lastRenderedPageBreak/>
+        <w:t xml:space="preserve">OUIJA </w:t>
+      </w:r>
+      <w:r>
+        <w:t>Mensaje 3</w:t>
       </w:r>
     </w:p>
     <w:p>
@@ -713,6 +761,286 @@
         <w:spacing w:after="0" w:line="240" w:lineRule="auto"/>
       </w:pPr>
       <w:r>
+        <w:t>¡¡¡Quiero salir de aquí!!!</w:t>
+      </w:r>
+    </w:p>
+    <w:p>
+      <w:pPr>
+        <w:spacing w:after="0" w:line="240" w:lineRule="auto"/>
+        <w:ind w:left="1416"/>
+      </w:pPr>
+      <w:r>
+        <w:t>Estás a salvo donde estás</w:t>
+      </w:r>
+    </w:p>
+    <w:p>
+      <w:pPr>
+        <w:pStyle w:val="Prrafodelista"/>
+        <w:numPr>
+          <w:ilvl w:val="0"/>
+          <w:numId w:val="3"/>
+        </w:numPr>
+        <w:spacing w:after="0" w:line="240" w:lineRule="auto"/>
+      </w:pPr>
+      <w:r>
+        <w:t xml:space="preserve">Aquí </w:t>
+      </w:r>
+      <w:r>
+        <w:t xml:space="preserve">hay sólo </w:t>
+      </w:r>
+      <w:r>
+        <w:t xml:space="preserve">soledad y </w:t>
+      </w:r>
+      <w:r>
+        <w:t>muerte</w:t>
+      </w:r>
+    </w:p>
+    <w:p>
+      <w:pPr>
+        <w:spacing w:after="0" w:line="240" w:lineRule="auto"/>
+        <w:ind w:left="1416"/>
+      </w:pPr>
+      <w:r>
+        <w:t>Te preocupas demasiado</w:t>
+      </w:r>
+      <w:r>
+        <w:t xml:space="preserve"> </w:t>
+      </w:r>
+    </w:p>
+    <w:p>
+      <w:pPr>
+        <w:spacing w:after="0" w:line="240" w:lineRule="auto"/>
+      </w:pPr>
+      <w:r>
+        <w:t>ÁNGEL Mensaje 3</w:t>
+      </w:r>
+    </w:p>
+    <w:p>
+      <w:pPr>
+        <w:pStyle w:val="Prrafodelista"/>
+        <w:numPr>
+          <w:ilvl w:val="0"/>
+          <w:numId w:val="3"/>
+        </w:numPr>
+        <w:spacing w:after="0" w:line="240" w:lineRule="auto"/>
+      </w:pPr>
+      <w:r>
+        <w:t xml:space="preserve">Puedes explicarme qué </w:t>
+      </w:r>
+      <w:r>
+        <w:t>son las sombras.</w:t>
+      </w:r>
+    </w:p>
+    <w:p>
+      <w:pPr>
+        <w:spacing w:after="0" w:line="240" w:lineRule="auto"/>
+        <w:ind w:left="1416"/>
+      </w:pPr>
+      <w:r>
+        <w:t>No tengo datos ¿</w:t>
+      </w:r>
+      <w:r>
+        <w:t>quieres que te de las últimas noticias sobre las sombras?</w:t>
+      </w:r>
+    </w:p>
+    <w:p>
+      <w:pPr>
+        <w:pStyle w:val="Prrafodelista"/>
+        <w:numPr>
+          <w:ilvl w:val="0"/>
+          <w:numId w:val="3"/>
+        </w:numPr>
+        <w:spacing w:after="0" w:line="240" w:lineRule="auto"/>
+      </w:pPr>
+      <w:r>
+        <w:t>Ahora mismo lo único que quiero es salir de aquí.</w:t>
+      </w:r>
+    </w:p>
+    <w:p>
+      <w:pPr>
+        <w:spacing w:after="0" w:line="240" w:lineRule="auto"/>
+        <w:ind w:left="1416"/>
+      </w:pPr>
+      <w:r>
+        <w:t>Lo lamento</w:t>
+      </w:r>
+      <w:r>
+        <w:t>, no dispongo de información sobre eso.</w:t>
+      </w:r>
+    </w:p>
+    <w:p>
+      <w:pPr>
+        <w:spacing w:after="0" w:line="240" w:lineRule="auto"/>
+      </w:pPr>
+      <w:r>
+        <w:t>OUIJA</w:t>
+      </w:r>
+      <w:r>
+        <w:tab/>
+        <w:t>Mensaje 4</w:t>
+      </w:r>
+    </w:p>
+    <w:p>
+      <w:pPr>
+        <w:pStyle w:val="Prrafodelista"/>
+        <w:numPr>
+          <w:ilvl w:val="0"/>
+          <w:numId w:val="3"/>
+        </w:numPr>
+        <w:spacing w:after="0" w:line="240" w:lineRule="auto"/>
+      </w:pPr>
+      <w:r>
+        <w:t>¿</w:t>
+      </w:r>
+      <w:r>
+        <w:t>Aquí, l</w:t>
+      </w:r>
+      <w:r>
+        <w:t xml:space="preserve">a oscuridad </w:t>
+      </w:r>
+      <w:r>
+        <w:t>mata?</w:t>
+      </w:r>
+    </w:p>
+    <w:p>
+      <w:pPr>
+        <w:spacing w:after="0" w:line="240" w:lineRule="auto"/>
+        <w:ind w:left="1416"/>
+      </w:pPr>
+      <w:r>
+        <w:t>Debes apreciar la oscuridad</w:t>
+      </w:r>
+    </w:p>
+    <w:p>
+      <w:pPr>
+        <w:pStyle w:val="Prrafodelista"/>
+        <w:numPr>
+          <w:ilvl w:val="0"/>
+          <w:numId w:val="3"/>
+        </w:numPr>
+        <w:spacing w:after="0" w:line="240" w:lineRule="auto"/>
+      </w:pPr>
+      <w:r>
+        <w:t>¡¡¡La odio!!!</w:t>
+      </w:r>
+    </w:p>
+    <w:p>
+      <w:pPr>
+        <w:spacing w:after="0" w:line="240" w:lineRule="auto"/>
+        <w:ind w:left="1416"/>
+      </w:pPr>
+      <w:r>
+        <w:t>Pero ella te am</w:t>
+      </w:r>
+      <w:r>
+        <w:t>a</w:t>
+      </w:r>
+    </w:p>
+    <w:p>
+      <w:pPr>
+        <w:spacing w:after="0" w:line="240" w:lineRule="auto"/>
+      </w:pPr>
+      <w:r>
+        <w:t>ÁNGEL Mensaje 4</w:t>
+      </w:r>
+    </w:p>
+    <w:p>
+      <w:pPr>
+        <w:pStyle w:val="Prrafodelista"/>
+        <w:numPr>
+          <w:ilvl w:val="0"/>
+          <w:numId w:val="3"/>
+        </w:numPr>
+        <w:spacing w:after="0" w:line="240" w:lineRule="auto"/>
+      </w:pPr>
+      <w:r>
+        <w:t>¿Cómo te llamas?</w:t>
+      </w:r>
+    </w:p>
+    <w:p>
+      <w:pPr>
+        <w:spacing w:after="0" w:line="240" w:lineRule="auto"/>
+        <w:ind w:left="1416"/>
+      </w:pPr>
+      <w:r>
+        <w:t xml:space="preserve">Eso depende de ti ¿Cómo quieres </w:t>
+      </w:r>
+      <w:r>
+        <w:t>llamarme?</w:t>
+      </w:r>
+    </w:p>
+    <w:p>
+      <w:pPr>
+        <w:pStyle w:val="Prrafodelista"/>
+        <w:numPr>
+          <w:ilvl w:val="0"/>
+          <w:numId w:val="3"/>
+        </w:numPr>
+        <w:spacing w:after="0" w:line="240" w:lineRule="auto"/>
+      </w:pPr>
+      <w:r>
+        <w:t xml:space="preserve">Da igual… </w:t>
+      </w:r>
+      <w:r>
+        <w:t>¿Podré salir viva de aquí?</w:t>
+      </w:r>
+    </w:p>
+    <w:p>
+      <w:pPr>
+        <w:spacing w:after="0" w:line="240" w:lineRule="auto"/>
+        <w:ind w:left="1416"/>
+      </w:pPr>
+      <w:r>
+        <w:t>No comprendo. Por favor, defíneme la importancia de que permanezcas con vida.</w:t>
+      </w:r>
+      <w:r>
+        <w:tab/>
+      </w:r>
+    </w:p>
+    <w:p>
+      <w:pPr>
+        <w:spacing w:after="0" w:line="240" w:lineRule="auto"/>
+      </w:pPr>
+      <w:r>
+        <w:t>OUIJA</w:t>
+      </w:r>
+      <w:r>
+        <w:tab/>
+        <w:t>Mensaje 5</w:t>
+      </w:r>
+    </w:p>
+    <w:p>
+      <w:pPr>
+        <w:pStyle w:val="Prrafodelista"/>
+        <w:numPr>
+          <w:ilvl w:val="0"/>
+          <w:numId w:val="3"/>
+        </w:numPr>
+        <w:spacing w:after="0" w:line="240" w:lineRule="auto"/>
+      </w:pPr>
+      <w:r>
+        <w:t>No sé por qué hablo contigo</w:t>
+      </w:r>
+    </w:p>
+    <w:p>
+      <w:pPr>
+        <w:spacing w:after="0" w:line="240" w:lineRule="auto"/>
+        <w:ind w:left="1416"/>
+      </w:pPr>
+      <w:r>
+        <w:t>Nos necesitas</w:t>
+      </w:r>
+    </w:p>
+    <w:p>
+      <w:pPr>
+        <w:pStyle w:val="Prrafodelista"/>
+        <w:numPr>
+          <w:ilvl w:val="0"/>
+          <w:numId w:val="3"/>
+        </w:numPr>
+        <w:spacing w:after="0" w:line="240" w:lineRule="auto"/>
+      </w:pPr>
+      <w:r>
         <w:t>¿Puedes decir, por una vez, algo que tenga sentido?</w:t>
       </w:r>
     </w:p>
@@ -724,16 +1052,85 @@
       <w:r>
         <w:t xml:space="preserve">Sólo </w:t>
       </w:r>
-      <w:proofErr w:type="spellStart"/>
-      <w:r>
-        <w:t>tu</w:t>
-      </w:r>
-      <w:proofErr w:type="spellEnd"/>
+      <w:r>
+        <w:t>tú</w:t>
+      </w:r>
       <w:r>
         <w:t xml:space="preserve"> </w:t>
       </w:r>
       <w:r>
         <w:t>decides darle sentido a lo que te rodea.</w:t>
+      </w:r>
+    </w:p>
+    <w:p>
+      <w:pPr>
+        <w:spacing w:after="0" w:line="240" w:lineRule="auto"/>
+        <w:ind w:left="1416"/>
+      </w:pPr>
+    </w:p>
+    <w:p>
+      <w:pPr>
+        <w:spacing w:after="0" w:line="240" w:lineRule="auto"/>
+        <w:ind w:left="1416"/>
+      </w:pPr>
+      <w:r>
+        <w:t>EN LA PLANTA 1</w:t>
+      </w:r>
+    </w:p>
+    <w:p>
+      <w:pPr>
+        <w:spacing w:after="0" w:line="240" w:lineRule="auto"/>
+        <w:ind w:left="1416"/>
+      </w:pPr>
+    </w:p>
+    <w:p>
+      <w:pPr>
+        <w:spacing w:after="0" w:line="240" w:lineRule="auto"/>
+      </w:pPr>
+      <w:r>
+        <w:t>OUIJA</w:t>
+      </w:r>
+      <w:r>
+        <w:tab/>
+        <w:t xml:space="preserve">Mensaje </w:t>
+      </w:r>
+      <w:r>
+        <w:t>6</w:t>
+      </w:r>
+    </w:p>
+    <w:p>
+      <w:pPr>
+        <w:spacing w:after="0" w:line="240" w:lineRule="auto"/>
+      </w:pPr>
+      <w:r>
+        <w:tab/>
+      </w:r>
+      <w:r>
+        <w:tab/>
+      </w:r>
+    </w:p>
+    <w:p>
+      <w:pPr>
+        <w:spacing w:after="0" w:line="240" w:lineRule="auto"/>
+      </w:pPr>
+    </w:p>
+    <w:p>
+      <w:pPr>
+        <w:spacing w:after="0" w:line="240" w:lineRule="auto"/>
+      </w:pPr>
+      <w:r>
+        <w:t>ÁNGEL es una IA, pero la protagonista no lo sabe.</w:t>
+      </w:r>
+    </w:p>
+    <w:p>
+      <w:pPr>
+        <w:spacing w:after="0" w:line="240" w:lineRule="auto"/>
+      </w:pPr>
+      <w:r>
+        <w:t xml:space="preserve">OUIJA es un ente del que se desconoce su naturaleza ni su </w:t>
+      </w:r>
+      <w:r>
+        <w:t>motivación. Al menos por ahora.</w:t>
       </w:r>
     </w:p>
     <w:sectPr>

</xml_diff>

<commit_message>
Add photos and text 27/07 16:14
</commit_message>
<xml_diff>
--- a/Textures/Guión Málaga Jam.docx
+++ b/Textures/Guión Málaga Jam.docx
@@ -219,10 +219,16 @@
         <w:t>mientras lloran</w:t>
       </w:r>
       <w:r>
-        <w:t xml:space="preserve"> juntos </w:t>
-      </w:r>
-      <w:r>
-        <w:t>desconocedores de su destino.</w:t>
+        <w:t xml:space="preserve"> juntos</w:t>
+      </w:r>
+      <w:r>
+        <w:t xml:space="preserve">, </w:t>
+      </w:r>
+      <w:r>
+        <w:t xml:space="preserve">sin querer aceptar </w:t>
+      </w:r>
+      <w:r>
+        <w:t>su destino.</w:t>
       </w:r>
     </w:p>
     <w:p>
@@ -597,24 +603,11 @@
         <w:spacing w:after="0" w:line="240" w:lineRule="auto"/>
         <w:ind w:left="1416"/>
       </w:pPr>
-      <w:proofErr w:type="spellStart"/>
-      <w:r>
-        <w:t>Sorry</w:t>
-      </w:r>
-      <w:proofErr w:type="spellEnd"/>
-      <w:r>
-        <w:t xml:space="preserve">. </w:t>
-      </w:r>
-      <w:r>
-        <w:t xml:space="preserve">Sigo sin </w:t>
-      </w:r>
-      <w:proofErr w:type="spellStart"/>
-      <w:r>
-        <w:t>enterderte</w:t>
-      </w:r>
-      <w:proofErr w:type="spellEnd"/>
-      <w:r>
-        <w:t>. Define “ayudar”.</w:t>
+      <w:r>
+        <w:t xml:space="preserve">Sorry. </w:t>
+      </w:r>
+      <w:r>
+        <w:t>Sigo sin enterderte. Define “ayudar”.</w:t>
       </w:r>
     </w:p>
     <w:p>
@@ -1080,8 +1073,72 @@
     <w:p>
       <w:pPr>
         <w:spacing w:after="0" w:line="240" w:lineRule="auto"/>
-        <w:ind w:left="1416"/>
-      </w:pPr>
+      </w:pPr>
+      <w:r>
+        <w:t>ÁNGEL Mensaje 6</w:t>
+      </w:r>
+    </w:p>
+    <w:p>
+      <w:pPr>
+        <w:spacing w:after="0" w:line="240" w:lineRule="auto"/>
+        <w:ind w:left="1416"/>
+      </w:pPr>
+      <w:r>
+        <w:t xml:space="preserve">Me he informado sobre las sombras. </w:t>
+      </w:r>
+      <w:r>
+        <w:t xml:space="preserve">Al parecer es una simple pandemia, como otras muchas que </w:t>
+      </w:r>
+      <w:r>
+        <w:t>han asolado a la humanidad. ¿Por qué esta es importante?</w:t>
+      </w:r>
+    </w:p>
+    <w:p>
+      <w:pPr>
+        <w:pStyle w:val="Prrafodelista"/>
+        <w:numPr>
+          <w:ilvl w:val="0"/>
+          <w:numId w:val="3"/>
+        </w:numPr>
+        <w:spacing w:after="0" w:line="240" w:lineRule="auto"/>
+      </w:pPr>
+      <w:r>
+        <w:t>La gente está muriendo con mucha rapidez. Y nadie sabe el motivo.</w:t>
+      </w:r>
+    </w:p>
+    <w:p>
+      <w:pPr>
+        <w:spacing w:after="0" w:line="240" w:lineRule="auto"/>
+        <w:ind w:left="1416"/>
+      </w:pPr>
+      <w:r>
+        <w:t xml:space="preserve">En realidad, </w:t>
+      </w:r>
+      <w:r>
+        <w:t>no se conocen datos de fallecimientos masivos de población.</w:t>
+      </w:r>
+    </w:p>
+    <w:p>
+      <w:pPr>
+        <w:pStyle w:val="Prrafodelista"/>
+        <w:numPr>
+          <w:ilvl w:val="0"/>
+          <w:numId w:val="3"/>
+        </w:numPr>
+        <w:spacing w:after="0" w:line="240" w:lineRule="auto"/>
+      </w:pPr>
+      <w:r>
+        <w:t>Nadie puede contactar con los habitantes de las zonas afectadas.</w:t>
+      </w:r>
+    </w:p>
+    <w:p>
+      <w:pPr>
+        <w:spacing w:after="0" w:line="240" w:lineRule="auto"/>
+        <w:ind w:left="1416"/>
+      </w:pPr>
+      <w:r>
+        <w:t>¿Debo entender entonces, que es la comunicación entre las personas lo que le da sentido a su vida?</w:t>
+      </w:r>
     </w:p>
     <w:p>
       <w:pPr>
@@ -1100,14 +1157,903 @@
     </w:p>
     <w:p>
       <w:pPr>
-        <w:spacing w:after="0" w:line="240" w:lineRule="auto"/>
-      </w:pPr>
+        <w:pStyle w:val="Prrafodelista"/>
+        <w:numPr>
+          <w:ilvl w:val="0"/>
+          <w:numId w:val="3"/>
+        </w:numPr>
+        <w:spacing w:after="0" w:line="240" w:lineRule="auto"/>
+      </w:pPr>
+      <w:r>
+        <w:t>¿Debo seguir avanzando?</w:t>
+      </w:r>
+    </w:p>
+    <w:p>
+      <w:pPr>
+        <w:spacing w:after="0" w:line="240" w:lineRule="auto"/>
+        <w:ind w:left="1416"/>
+      </w:pPr>
+      <w:r>
+        <w:t>Solo si tienes un destino.</w:t>
+      </w:r>
+    </w:p>
+    <w:p>
+      <w:pPr>
+        <w:pStyle w:val="Prrafodelista"/>
+        <w:numPr>
+          <w:ilvl w:val="0"/>
+          <w:numId w:val="3"/>
+        </w:numPr>
+        <w:spacing w:after="0" w:line="240" w:lineRule="auto"/>
+      </w:pPr>
+      <w:r>
+        <w:t>Mi destino es salir de aquí</w:t>
+      </w:r>
+      <w:r>
+        <w:t>.</w:t>
+      </w:r>
+    </w:p>
+    <w:p>
+      <w:pPr>
+        <w:spacing w:after="0" w:line="240" w:lineRule="auto"/>
+        <w:ind w:left="1416"/>
+      </w:pPr>
+      <w:r>
+        <w:t>Ese es tu deseo</w:t>
+      </w:r>
+      <w:r>
+        <w:t>… sólo eso.</w:t>
+      </w:r>
+    </w:p>
+    <w:p>
+      <w:pPr>
+        <w:spacing w:after="0" w:line="240" w:lineRule="auto"/>
+      </w:pPr>
+      <w:r>
+        <w:t>ÁNGEL Mensaje 7</w:t>
+      </w:r>
+    </w:p>
+    <w:p>
+      <w:pPr>
+        <w:pStyle w:val="Prrafodelista"/>
+        <w:numPr>
+          <w:ilvl w:val="0"/>
+          <w:numId w:val="3"/>
+        </w:numPr>
+        <w:spacing w:after="0" w:line="240" w:lineRule="auto"/>
+      </w:pPr>
+      <w:r>
+        <w:t>¿Hay algún modo de salir de aquí con vida?</w:t>
+      </w:r>
+    </w:p>
+    <w:p>
+      <w:pPr>
+        <w:spacing w:after="0" w:line="240" w:lineRule="auto"/>
+        <w:ind w:left="1416"/>
+      </w:pPr>
+      <w:r>
+        <w:t>¿Debo entender que deben darse las dos circunstancias?</w:t>
+      </w:r>
+    </w:p>
+    <w:p>
+      <w:pPr>
+        <w:pStyle w:val="Prrafodelista"/>
+        <w:numPr>
+          <w:ilvl w:val="0"/>
+          <w:numId w:val="3"/>
+        </w:numPr>
+        <w:spacing w:after="0" w:line="240" w:lineRule="auto"/>
+      </w:pPr>
+      <w:r>
+        <w:t>Por separado</w:t>
+      </w:r>
+      <w:r>
+        <w:t xml:space="preserve">, </w:t>
+      </w:r>
+      <w:r>
+        <w:t>no ti</w:t>
+      </w:r>
+      <w:r>
+        <w:t>enen sentido ¿acaso no lo entiendes?</w:t>
+      </w:r>
+    </w:p>
+    <w:p>
+      <w:pPr>
+        <w:spacing w:after="0" w:line="240" w:lineRule="auto"/>
+        <w:ind w:left="1416"/>
+      </w:pPr>
+      <w:r>
+        <w:t xml:space="preserve">Tal vez debas elegir </w:t>
+      </w:r>
+      <w:r>
+        <w:t>entre ambas opciones ¿Quieres que te ayude en ese sentido?</w:t>
+      </w:r>
+    </w:p>
+    <w:p>
+      <w:pPr>
+        <w:pStyle w:val="Prrafodelista"/>
+        <w:numPr>
+          <w:ilvl w:val="0"/>
+          <w:numId w:val="3"/>
+        </w:numPr>
+        <w:spacing w:after="0" w:line="240" w:lineRule="auto"/>
+      </w:pPr>
+      <w:r>
+        <w:t>No lo entiendes: ¡SIN VIDA NO P</w:t>
+      </w:r>
+      <w:r>
+        <w:t>ODRÍA IR A NINGUNA PARTE!</w:t>
+      </w:r>
       <w:r>
         <w:tab/>
       </w:r>
+    </w:p>
+    <w:p>
+      <w:pPr>
+        <w:spacing w:after="0" w:line="240" w:lineRule="auto"/>
+      </w:pPr>
+      <w:r>
+        <w:t>OUIJA Mensaje 7</w:t>
+      </w:r>
+    </w:p>
+    <w:p>
+      <w:pPr>
+        <w:pStyle w:val="Prrafodelista"/>
+        <w:numPr>
+          <w:ilvl w:val="0"/>
+          <w:numId w:val="3"/>
+        </w:numPr>
+        <w:spacing w:after="0" w:line="240" w:lineRule="auto"/>
+      </w:pPr>
+      <w:r>
+        <w:t>¿Me puedes decir algo sobre tu estúpida vecina?</w:t>
+      </w:r>
+    </w:p>
+    <w:p>
+      <w:pPr>
+        <w:spacing w:after="0" w:line="240" w:lineRule="auto"/>
+        <w:ind w:left="1416"/>
+      </w:pPr>
+      <w:r>
+        <w:t>Veo que ya os habéis conocido.</w:t>
+      </w:r>
+    </w:p>
+    <w:p>
+      <w:pPr>
+        <w:pStyle w:val="Prrafodelista"/>
+        <w:numPr>
+          <w:ilvl w:val="0"/>
+          <w:numId w:val="3"/>
+        </w:numPr>
+        <w:spacing w:after="0" w:line="240" w:lineRule="auto"/>
+      </w:pPr>
+      <w:r>
+        <w:lastRenderedPageBreak/>
+        <w:t>No puedo decir que haya sido un placer, la verdad.</w:t>
+      </w:r>
+    </w:p>
+    <w:p>
+      <w:pPr>
+        <w:spacing w:after="0" w:line="240" w:lineRule="auto"/>
+        <w:ind w:left="1416"/>
+      </w:pPr>
+      <w:r>
+        <w:t>Tal vez ese sea su único objetivo.</w:t>
+      </w:r>
+    </w:p>
+    <w:p>
+      <w:pPr>
+        <w:spacing w:after="0" w:line="240" w:lineRule="auto"/>
+      </w:pPr>
+      <w:r>
+        <w:t>ÁNGEL Mensaje 8</w:t>
+      </w:r>
+    </w:p>
+    <w:p>
+      <w:pPr>
+        <w:pStyle w:val="Prrafodelista"/>
+        <w:numPr>
+          <w:ilvl w:val="0"/>
+          <w:numId w:val="3"/>
+        </w:numPr>
+        <w:spacing w:after="0" w:line="240" w:lineRule="auto"/>
+      </w:pPr>
+      <w:r>
+        <w:t>Tienes una vecina un tanto insoportable.</w:t>
+      </w:r>
+    </w:p>
+    <w:p>
+      <w:pPr>
+        <w:spacing w:after="0" w:line="240" w:lineRule="auto"/>
+        <w:ind w:left="1416"/>
+      </w:pPr>
+      <w:r>
+        <w:t xml:space="preserve">Creo que </w:t>
+      </w:r>
+      <w:r>
+        <w:t>puedo decir que siempre he tenido mucha compañía ¿</w:t>
+      </w:r>
+      <w:r>
+        <w:t>puedes definir “vecina”?</w:t>
+      </w:r>
+    </w:p>
+    <w:p>
+      <w:pPr>
+        <w:pStyle w:val="Prrafodelista"/>
+        <w:numPr>
+          <w:ilvl w:val="0"/>
+          <w:numId w:val="3"/>
+        </w:numPr>
+        <w:spacing w:after="0" w:line="240" w:lineRule="auto"/>
+      </w:pPr>
+      <w:r>
+        <w:t>Una estúpida tabla Ouija, que no sirve para nada.</w:t>
+      </w:r>
+    </w:p>
+    <w:p>
+      <w:pPr>
+        <w:spacing w:after="0" w:line="240" w:lineRule="auto"/>
+        <w:ind w:left="1416"/>
+      </w:pPr>
+      <w:r>
+        <w:t xml:space="preserve">Por lo que se:  </w:t>
+      </w:r>
+      <w:r>
+        <w:t xml:space="preserve">Desde el punto de vista religioso, la crítica </w:t>
+      </w:r>
+      <w:r>
+        <w:t xml:space="preserve">sobre la Ouija </w:t>
+      </w:r>
+      <w:r>
+        <w:t>apunta</w:t>
+      </w:r>
+      <w:r>
+        <w:t>,</w:t>
+      </w:r>
+      <w:r>
+        <w:t xml:space="preserve"> no a la falta de efectividad del tablero, sino precisamente a su efecto. Según algunas </w:t>
+      </w:r>
+      <w:r>
+        <w:t>opiniones</w:t>
+      </w:r>
+      <w:r>
+        <w:t xml:space="preserve">, jugar </w:t>
+      </w:r>
+      <w:r>
+        <w:t>con eso</w:t>
+      </w:r>
+      <w:r>
+        <w:t xml:space="preserve"> equivale a dar paso a entidades sobrenaturales malignas del más allá, que pueden causar daño a los jugadores</w:t>
+      </w:r>
+      <w:r>
+        <w:t>… ¿</w:t>
+      </w:r>
+      <w:r>
+        <w:t>Te refieres a eso?</w:t>
+      </w:r>
+    </w:p>
+    <w:p>
+      <w:pPr>
+        <w:spacing w:after="0" w:line="240" w:lineRule="auto"/>
+      </w:pPr>
+      <w:r>
+        <w:t>OUIJA Mensaje 8</w:t>
+      </w:r>
+    </w:p>
+    <w:p>
+      <w:pPr>
+        <w:pStyle w:val="Prrafodelista"/>
+        <w:numPr>
+          <w:ilvl w:val="0"/>
+          <w:numId w:val="3"/>
+        </w:numPr>
+        <w:spacing w:after="0" w:line="240" w:lineRule="auto"/>
+      </w:pPr>
+      <w:r>
+        <w:t>Al parecer, n</w:t>
+      </w:r>
+      <w:r>
+        <w:t xml:space="preserve">o </w:t>
+      </w:r>
+      <w:r>
+        <w:t>despiertas muchas simpatías</w:t>
+      </w:r>
+      <w:r>
+        <w:t xml:space="preserve"> </w:t>
+      </w:r>
+      <w:r>
+        <w:t>¿lo sabías?</w:t>
+      </w:r>
+    </w:p>
+    <w:p>
+      <w:pPr>
+        <w:spacing w:after="0" w:line="240" w:lineRule="auto"/>
+        <w:ind w:left="1416"/>
+      </w:pPr>
+      <w:r>
+        <w:t>Nunca me ha preocupado</w:t>
+      </w:r>
+      <w:r>
+        <w:t xml:space="preserve"> la aceptación social.</w:t>
+      </w:r>
+      <w:r>
+        <w:t xml:space="preserve"> Para nada.</w:t>
+      </w:r>
+    </w:p>
+    <w:p>
+      <w:pPr>
+        <w:pStyle w:val="Prrafodelista"/>
+        <w:numPr>
+          <w:ilvl w:val="0"/>
+          <w:numId w:val="3"/>
+        </w:numPr>
+        <w:spacing w:after="0" w:line="240" w:lineRule="auto"/>
+      </w:pPr>
+      <w:r>
+        <w:t>Muy sociable no eres, eso está claro</w:t>
+      </w:r>
+      <w:r>
+        <w:t>,</w:t>
+      </w:r>
+      <w:r>
+        <w:t xml:space="preserve"> </w:t>
+      </w:r>
+      <w:r>
+        <w:t xml:space="preserve">pero ¿qué dirías en tu defensa que pudiese ayudar a entenderte de una </w:t>
+      </w:r>
+      <w:r>
+        <w:t>santísima vez?</w:t>
+      </w:r>
+    </w:p>
+    <w:p>
+      <w:pPr>
+        <w:spacing w:after="0" w:line="240" w:lineRule="auto"/>
+        <w:ind w:left="1416"/>
+      </w:pPr>
+      <w:r>
+        <w:t>Yo sólo soy un medio. Nunca he dicho que me comunique por mi misma.</w:t>
+      </w:r>
+    </w:p>
+    <w:p>
+      <w:pPr>
+        <w:spacing w:after="0" w:line="240" w:lineRule="auto"/>
+      </w:pPr>
+      <w:r>
+        <w:t>ÁNGEL Mensaje 9</w:t>
+      </w:r>
+    </w:p>
+    <w:p>
+      <w:pPr>
+        <w:pStyle w:val="Prrafodelista"/>
+        <w:numPr>
+          <w:ilvl w:val="0"/>
+          <w:numId w:val="3"/>
+        </w:numPr>
+        <w:spacing w:after="0" w:line="240" w:lineRule="auto"/>
+      </w:pPr>
+      <w:r>
+        <w:t>He decidido seguir adelante y buscar como seguir subiendo.</w:t>
+      </w:r>
+    </w:p>
+    <w:p>
+      <w:pPr>
+        <w:spacing w:after="0" w:line="240" w:lineRule="auto"/>
+        <w:ind w:left="1416"/>
+      </w:pPr>
+      <w:r>
+        <w:t>Entiendo. Yo también lo veo una muy buena opción.</w:t>
+      </w:r>
+    </w:p>
+    <w:p>
+      <w:pPr>
+        <w:pStyle w:val="Prrafodelista"/>
+        <w:numPr>
+          <w:ilvl w:val="0"/>
+          <w:numId w:val="3"/>
+        </w:numPr>
+        <w:spacing w:after="0" w:line="240" w:lineRule="auto"/>
+      </w:pPr>
+      <w:r>
+        <w:t>Pero</w:t>
+      </w:r>
+      <w:r>
+        <w:t xml:space="preserve"> ¿y si me equivoco?</w:t>
+      </w:r>
+    </w:p>
+    <w:p>
+      <w:pPr>
+        <w:spacing w:after="0" w:line="240" w:lineRule="auto"/>
+        <w:ind w:left="1416"/>
+      </w:pPr>
+      <w:r>
+        <w:t>Tienes razón.</w:t>
+      </w:r>
+      <w:r>
+        <w:t xml:space="preserve"> Creo que la mejor opción sería permanecer en esta planta.</w:t>
+      </w:r>
+    </w:p>
+    <w:p>
+      <w:pPr>
+        <w:spacing w:after="0" w:line="240" w:lineRule="auto"/>
+      </w:pPr>
+      <w:r>
+        <w:t>OUIJA Mensaje 9</w:t>
+      </w:r>
+    </w:p>
+    <w:p>
+      <w:pPr>
+        <w:pStyle w:val="Prrafodelista"/>
+        <w:numPr>
+          <w:ilvl w:val="0"/>
+          <w:numId w:val="3"/>
+        </w:numPr>
+        <w:spacing w:after="0" w:line="240" w:lineRule="auto"/>
+      </w:pPr>
+      <w:r>
+        <w:t>¿Me vas a decir si debo seguir subiendo?</w:t>
+      </w:r>
+    </w:p>
+    <w:p>
+      <w:pPr>
+        <w:spacing w:after="0" w:line="240" w:lineRule="auto"/>
+        <w:ind w:left="1416"/>
+      </w:pPr>
+      <w:r>
+        <w:t>Si es lo que quieres: adelante.</w:t>
+      </w:r>
+    </w:p>
+    <w:p>
+      <w:pPr>
+        <w:pStyle w:val="Prrafodelista"/>
+        <w:numPr>
+          <w:ilvl w:val="0"/>
+          <w:numId w:val="3"/>
+        </w:numPr>
+        <w:spacing w:after="0" w:line="240" w:lineRule="auto"/>
+      </w:pPr>
+      <w:r>
+        <w:t>¿Sería mejor bajar y salir del edificio por donde entré?</w:t>
+      </w:r>
+    </w:p>
+    <w:p>
+      <w:pPr>
+        <w:spacing w:after="0" w:line="240" w:lineRule="auto"/>
+        <w:ind w:left="1416"/>
+      </w:pPr>
+      <w:r>
+        <w:t xml:space="preserve">Esa es </w:t>
+      </w:r>
+      <w:r>
+        <w:t>otra opción.</w:t>
+      </w:r>
+    </w:p>
+    <w:p>
+      <w:pPr>
+        <w:spacing w:after="0" w:line="240" w:lineRule="auto"/>
+      </w:pPr>
+      <w:r>
+        <w:t>ÁNGEL Mensaje 10</w:t>
+      </w:r>
+    </w:p>
+    <w:p>
+      <w:pPr>
+        <w:pStyle w:val="Prrafodelista"/>
+        <w:numPr>
+          <w:ilvl w:val="0"/>
+          <w:numId w:val="3"/>
+        </w:numPr>
+        <w:spacing w:after="0" w:line="240" w:lineRule="auto"/>
+      </w:pPr>
+      <w:r>
+        <w:t>No me apetece perder el tiempo más contigo.</w:t>
+      </w:r>
+    </w:p>
+    <w:p>
+      <w:pPr>
+        <w:spacing w:after="0" w:line="240" w:lineRule="auto"/>
+        <w:ind w:left="1416"/>
+      </w:pPr>
+      <w:r>
+        <w:t>Entiendo</w:t>
+      </w:r>
+      <w:r>
+        <w:t>. Estaré encantada de ayudarte cuando me lo pidas.</w:t>
+      </w:r>
+    </w:p>
+    <w:p>
+      <w:pPr>
+        <w:pStyle w:val="Prrafodelista"/>
+        <w:numPr>
+          <w:ilvl w:val="0"/>
+          <w:numId w:val="3"/>
+        </w:numPr>
+        <w:spacing w:after="0" w:line="240" w:lineRule="auto"/>
+      </w:pPr>
+      <w:r>
+        <w:t>¿Ayudarme?</w:t>
+      </w:r>
+    </w:p>
+    <w:p>
+      <w:pPr>
+        <w:spacing w:after="0" w:line="240" w:lineRule="auto"/>
+        <w:ind w:left="1416"/>
+      </w:pPr>
+      <w:r>
+        <w:t xml:space="preserve">Claro. </w:t>
+      </w:r>
+      <w:r>
+        <w:t>Estoy aquí para eso ¿En qué puedo ayudarte?</w:t>
+      </w:r>
+    </w:p>
+    <w:p>
+      <w:pPr>
+        <w:spacing w:after="0" w:line="240" w:lineRule="auto"/>
+      </w:pPr>
+      <w:r>
+        <w:t xml:space="preserve">OUIJA Mensaje </w:t>
+      </w:r>
+      <w:r>
+        <w:t>10</w:t>
+      </w:r>
+    </w:p>
+    <w:p>
+      <w:pPr>
+        <w:pStyle w:val="Prrafodelista"/>
+        <w:numPr>
+          <w:ilvl w:val="0"/>
+          <w:numId w:val="3"/>
+        </w:numPr>
+        <w:spacing w:after="0" w:line="240" w:lineRule="auto"/>
+      </w:pPr>
+      <w:r>
+        <w:t>Sólo quiero que sepas que espero no volver a coincidir contigo.</w:t>
+      </w:r>
+    </w:p>
+    <w:p>
+      <w:pPr>
+        <w:spacing w:after="0" w:line="240" w:lineRule="auto"/>
+        <w:ind w:left="1416"/>
+      </w:pPr>
+      <w:r>
+        <w:t>Lamento que opines eso.</w:t>
+      </w:r>
+    </w:p>
+    <w:p>
+      <w:pPr>
+        <w:pStyle w:val="Prrafodelista"/>
+        <w:numPr>
+          <w:ilvl w:val="0"/>
+          <w:numId w:val="3"/>
+        </w:numPr>
+        <w:spacing w:after="0" w:line="240" w:lineRule="auto"/>
+      </w:pPr>
+      <w:r>
+        <w:t>Lo dicho… adiós.</w:t>
+      </w:r>
+    </w:p>
+    <w:p>
+      <w:pPr>
+        <w:spacing w:after="0" w:line="240" w:lineRule="auto"/>
+        <w:ind w:left="1416"/>
+      </w:pPr>
+      <w:r>
+        <w:t>Claro… hasta pronto.</w:t>
+      </w:r>
+    </w:p>
+    <w:p>
+      <w:pPr>
+        <w:spacing w:after="0" w:line="240" w:lineRule="auto"/>
+        <w:ind w:left="1416"/>
+      </w:pPr>
+    </w:p>
+    <w:p>
+      <w:pPr>
+        <w:spacing w:after="0" w:line="240" w:lineRule="auto"/>
+      </w:pPr>
       <w:r>
         <w:tab/>
       </w:r>
+      <w:r>
+        <w:tab/>
+        <w:t>EN LA PLANTA 3</w:t>
+      </w:r>
+    </w:p>
+    <w:p>
+      <w:pPr>
+        <w:spacing w:after="0" w:line="240" w:lineRule="auto"/>
+      </w:pPr>
+      <w:r>
+        <w:t xml:space="preserve">ÁNGEL Mensaje </w:t>
+      </w:r>
+      <w:r>
+        <w:t>Fin</w:t>
+      </w:r>
+    </w:p>
+    <w:p>
+      <w:pPr>
+        <w:pStyle w:val="Prrafodelista"/>
+        <w:numPr>
+          <w:ilvl w:val="0"/>
+          <w:numId w:val="3"/>
+        </w:numPr>
+        <w:spacing w:after="0" w:line="240" w:lineRule="auto"/>
+      </w:pPr>
+      <w:r>
+        <w:t xml:space="preserve">No puedo seguir </w:t>
+      </w:r>
+      <w:r>
+        <w:t>subiendo, ni bajar… ¿qué hago?</w:t>
+      </w:r>
+    </w:p>
+    <w:p>
+      <w:pPr>
+        <w:spacing w:after="0" w:line="240" w:lineRule="auto"/>
+        <w:ind w:left="1416"/>
+      </w:pPr>
+      <w:r>
+        <w:t>Necesito más contexto ¿Por qué querrías bajar?</w:t>
+      </w:r>
+    </w:p>
+    <w:p>
+      <w:pPr>
+        <w:pStyle w:val="Prrafodelista"/>
+        <w:numPr>
+          <w:ilvl w:val="0"/>
+          <w:numId w:val="3"/>
+        </w:numPr>
+        <w:spacing w:after="0" w:line="240" w:lineRule="auto"/>
+      </w:pPr>
+      <w:r>
+        <w:t>Abajo es peligroso, lo sé, pero ya no puedo seguir subiendo</w:t>
+      </w:r>
+      <w:r>
+        <w:t>. Estoy en la azotea de este edificio infernal.</w:t>
+      </w:r>
+    </w:p>
+    <w:p>
+      <w:pPr>
+        <w:spacing w:after="0" w:line="240" w:lineRule="auto"/>
+        <w:ind w:left="1416"/>
+      </w:pPr>
+      <w:r>
+        <w:t>No entiendo infernal.</w:t>
+      </w:r>
+    </w:p>
+    <w:p>
+      <w:pPr>
+        <w:pStyle w:val="Prrafodelista"/>
+        <w:numPr>
+          <w:ilvl w:val="0"/>
+          <w:numId w:val="3"/>
+        </w:numPr>
+        <w:spacing w:after="0" w:line="240" w:lineRule="auto"/>
+      </w:pPr>
+      <w:r>
+        <w:t>¿En serio?... ¿No has escuchado nada de lo que te he dicho?</w:t>
+      </w:r>
+    </w:p>
+    <w:p>
+      <w:pPr>
+        <w:spacing w:after="0" w:line="240" w:lineRule="auto"/>
+        <w:ind w:left="1416"/>
+      </w:pPr>
+      <w:r>
+        <w:t>Desde que tengo conciencia este ha sido mi hogar</w:t>
+      </w:r>
+      <w:r>
+        <w:t>.</w:t>
+      </w:r>
+      <w:r>
+        <w:t xml:space="preserve"> No entiendo “infernal”.</w:t>
+      </w:r>
+    </w:p>
+    <w:p>
+      <w:pPr>
+        <w:pStyle w:val="Prrafodelista"/>
+        <w:numPr>
+          <w:ilvl w:val="0"/>
+          <w:numId w:val="3"/>
+        </w:numPr>
+        <w:spacing w:after="0" w:line="240" w:lineRule="auto"/>
+      </w:pPr>
+      <w:r>
+        <w:t>Paso de ti.</w:t>
+      </w:r>
+    </w:p>
+    <w:p>
+      <w:pPr>
+        <w:spacing w:after="0" w:line="240" w:lineRule="auto"/>
+      </w:pPr>
+      <w:r>
+        <w:t xml:space="preserve">EL PERSONAJE SE DESPLAZA UN POCO MÁS HASTA </w:t>
+      </w:r>
+      <w:r>
+        <w:t>LA PUERTA DE LA AZOTEA Y VUELVE A APARECER LA OUIJA</w:t>
+      </w:r>
+    </w:p>
+    <w:p>
+      <w:pPr>
+        <w:pStyle w:val="Prrafodelista"/>
+        <w:numPr>
+          <w:ilvl w:val="0"/>
+          <w:numId w:val="3"/>
+        </w:numPr>
+        <w:spacing w:after="0" w:line="240" w:lineRule="auto"/>
+      </w:pPr>
+      <w:r>
+        <w:t>Estoy cansada de las dos. ¿No me podéis dejar sola</w:t>
+      </w:r>
+      <w:r>
+        <w:t>?</w:t>
+      </w:r>
+    </w:p>
+    <w:p>
+      <w:pPr>
+        <w:spacing w:after="0" w:line="240" w:lineRule="auto"/>
+        <w:ind w:left="1416"/>
+      </w:pPr>
+      <w:r>
+        <w:lastRenderedPageBreak/>
+        <w:t>Veo que tu amiga</w:t>
+      </w:r>
+      <w:r>
+        <w:t>, en realidad, no te ha sido de mucha ayuda.</w:t>
+      </w:r>
+    </w:p>
+    <w:p>
+      <w:pPr>
+        <w:pStyle w:val="Prrafodelista"/>
+        <w:numPr>
+          <w:ilvl w:val="0"/>
+          <w:numId w:val="3"/>
+        </w:numPr>
+        <w:spacing w:after="0" w:line="240" w:lineRule="auto"/>
+      </w:pPr>
+      <w:r>
+        <w:t xml:space="preserve">Ninguna de las dos. </w:t>
+      </w:r>
+    </w:p>
+    <w:p>
+      <w:pPr>
+        <w:spacing w:after="0" w:line="240" w:lineRule="auto"/>
+        <w:ind w:left="1416"/>
+      </w:pPr>
+      <w:r>
+        <w:t>Yo nunca te he mentido</w:t>
+      </w:r>
+      <w:r>
+        <w:t>.</w:t>
+      </w:r>
+    </w:p>
+    <w:p>
+      <w:pPr>
+        <w:pStyle w:val="Prrafodelista"/>
+        <w:numPr>
+          <w:ilvl w:val="0"/>
+          <w:numId w:val="3"/>
+        </w:numPr>
+        <w:spacing w:after="0" w:line="240" w:lineRule="auto"/>
+      </w:pPr>
+      <w:r>
+        <w:t xml:space="preserve">Desde que entré aquí no </w:t>
+      </w:r>
+      <w:r>
+        <w:t>me has ayudado a sobrevivir… en ningún momento.</w:t>
+      </w:r>
+    </w:p>
+    <w:p>
+      <w:pPr>
+        <w:spacing w:after="0" w:line="240" w:lineRule="auto"/>
+        <w:ind w:left="1416"/>
+      </w:pPr>
+      <w:r>
+        <w:t xml:space="preserve">Quizá por que nunca </w:t>
+      </w:r>
+      <w:r>
+        <w:t>ibas a salir con vida de aquí.</w:t>
+      </w:r>
+    </w:p>
+    <w:p>
+      <w:pPr>
+        <w:pStyle w:val="Prrafodelista"/>
+        <w:numPr>
+          <w:ilvl w:val="0"/>
+          <w:numId w:val="3"/>
+        </w:numPr>
+        <w:spacing w:after="0" w:line="240" w:lineRule="auto"/>
+      </w:pPr>
+      <w:r>
+        <w:t>He conseguido llegar hasta aquí.</w:t>
+      </w:r>
+    </w:p>
+    <w:p>
+      <w:pPr>
+        <w:spacing w:after="0" w:line="240" w:lineRule="auto"/>
+        <w:ind w:left="1416"/>
+      </w:pPr>
+      <w:r>
+        <w:t>Pobre niña. Aún no te has dado cuenta.</w:t>
+      </w:r>
+      <w:r>
+        <w:t xml:space="preserve"> Y desde el principio me he esforzado en que descubrieses la verdad por ti misma.</w:t>
+      </w:r>
+    </w:p>
+    <w:p>
+      <w:pPr>
+        <w:pStyle w:val="Prrafodelista"/>
+        <w:numPr>
+          <w:ilvl w:val="0"/>
+          <w:numId w:val="3"/>
+        </w:numPr>
+        <w:spacing w:after="0" w:line="240" w:lineRule="auto"/>
+      </w:pPr>
+      <w:r>
+        <w:t>¡¡</w:t>
+      </w:r>
+      <w:r>
+        <w:t>¡¿DESCUBRIR, QUÉ?</w:t>
+      </w:r>
+      <w:r>
+        <w:t>!!!</w:t>
+      </w:r>
+    </w:p>
+    <w:p>
+      <w:pPr>
+        <w:spacing w:after="0" w:line="240" w:lineRule="auto"/>
+        <w:ind w:left="1416"/>
+      </w:pPr>
+      <w:r>
+        <w:t xml:space="preserve">Descubrir que </w:t>
+      </w:r>
+      <w:r>
+        <w:t>en realidad no has llegado a ninguna parte.</w:t>
+      </w:r>
+    </w:p>
+    <w:p>
+      <w:pPr>
+        <w:spacing w:after="0" w:line="240" w:lineRule="auto"/>
+        <w:ind w:left="1416"/>
+      </w:pPr>
+      <w:r>
+        <w:t>…</w:t>
+      </w:r>
+    </w:p>
+    <w:p>
+      <w:pPr>
+        <w:spacing w:after="0" w:line="240" w:lineRule="auto"/>
+        <w:ind w:left="1416"/>
+      </w:pPr>
+      <w:r>
+        <w:t>En nuestro primer encuentro</w:t>
+      </w:r>
+      <w:r>
+        <w:t>… tu ya estabas muerta.</w:t>
+      </w:r>
+    </w:p>
+    <w:p>
+      <w:pPr>
+        <w:spacing w:after="0" w:line="240" w:lineRule="auto"/>
+        <w:ind w:left="1416"/>
+      </w:pPr>
+    </w:p>
+    <w:p>
+      <w:pPr>
+        <w:spacing w:after="0" w:line="240" w:lineRule="auto"/>
+        <w:ind w:left="1416"/>
+      </w:pPr>
+      <w:r>
+        <w:tab/>
+      </w:r>
+      <w:r>
+        <w:tab/>
+        <w:t>FIN</w:t>
+      </w:r>
+    </w:p>
+    <w:p>
+      <w:pPr>
+        <w:spacing w:after="0" w:line="240" w:lineRule="auto"/>
+        <w:ind w:left="1416"/>
+      </w:pPr>
     </w:p>
     <w:p>
       <w:pPr>
@@ -2096,7 +3042,6 @@
   <w:style w:type="character" w:default="1" w:styleId="Fuentedeprrafopredeter">
     <w:name w:val="Default Paragraph Font"/>
     <w:uiPriority w:val="1"/>
-    <w:semiHidden/>
     <w:unhideWhenUsed/>
   </w:style>
   <w:style w:type="table" w:default="1" w:styleId="Tablanormal">
@@ -2410,6 +3355,29 @@
       <w:spacing w:val="5"/>
     </w:rPr>
   </w:style>
+  <w:style w:type="character" w:styleId="Hipervnculo">
+    <w:name w:val="Hyperlink"/>
+    <w:basedOn w:val="Fuentedeprrafopredeter"/>
+    <w:uiPriority w:val="99"/>
+    <w:unhideWhenUsed/>
+    <w:rsid w:val="00162C8D"/>
+    <w:rPr>
+      <w:color w:val="467886" w:themeColor="hyperlink"/>
+      <w:u w:val="single"/>
+    </w:rPr>
+  </w:style>
+  <w:style w:type="character" w:styleId="Mencinsinresolver">
+    <w:name w:val="Unresolved Mention"/>
+    <w:basedOn w:val="Fuentedeprrafopredeter"/>
+    <w:uiPriority w:val="99"/>
+    <w:semiHidden/>
+    <w:unhideWhenUsed/>
+    <w:rsid w:val="00162C8D"/>
+    <w:rPr>
+      <w:color w:val="605E5C"/>
+      <w:shd w:val="clear" w:color="auto" w:fill="E1DFDD"/>
+    </w:rPr>
+  </w:style>
 </w:styles>
 </file>
 

</xml_diff>